<commit_message>
Completed every section of the final report
</commit_message>
<xml_diff>
--- a/Requirements/Test Case Specification - Messaging.docx
+++ b/Requirements/Test Case Specification - Messaging.docx
@@ -28,21 +28,11 @@
         <w:pStyle w:val="Title"/>
         <w:jc w:val="right"/>
       </w:pPr>
-      <w:r>
-        <w:fldChar w:fldCharType="begin"/>
-      </w:r>
-      <w:r>
-        <w:instrText xml:space="preserve"> TITLE  \* MERGEFORMAT </w:instrText>
-      </w:r>
-      <w:r>
-        <w:fldChar w:fldCharType="separate"/>
-      </w:r>
-      <w:r>
-        <w:t>Test Case Specification (TCS)</w:t>
-      </w:r>
-      <w:r>
-        <w:fldChar w:fldCharType="end"/>
-      </w:r>
+      <w:fldSimple w:instr=" TITLE  \* MERGEFORMAT ">
+        <w:r>
+          <w:t>Test Case Specification (TCS)</w:t>
+        </w:r>
+      </w:fldSimple>
     </w:p>
     <w:p>
       <w:pPr>
@@ -274,8 +264,13 @@
               <w:pStyle w:val="Tabletext"/>
             </w:pPr>
             <w:r>
-              <w:t>Philip Kurowski</w:t>
+              <w:t xml:space="preserve">Philip </w:t>
             </w:r>
+            <w:proofErr w:type="spellStart"/>
+            <w:r>
+              <w:t>Kurowski</w:t>
+            </w:r>
+            <w:proofErr w:type="spellEnd"/>
           </w:p>
         </w:tc>
       </w:tr>
@@ -460,7 +455,7 @@
         <w:tab/>
       </w:r>
       <w:r>
-        <w:t>Tracking Module</w:t>
+        <w:t>Messaging Module</w:t>
       </w:r>
       <w:r>
         <w:tab/>
@@ -469,7 +464,7 @@
         <w:fldChar w:fldCharType="begin"/>
       </w:r>
       <w:r>
-        <w:instrText xml:space="preserve"> PAGEREF _Toc416018369 \h </w:instrText>
+        <w:instrText xml:space="preserve"> PAGEREF _Toc416069480 \h </w:instrText>
       </w:r>
       <w:r>
         <w:fldChar w:fldCharType="separate"/>
@@ -513,7 +508,7 @@
         <w:fldChar w:fldCharType="begin"/>
       </w:r>
       <w:r>
-        <w:instrText xml:space="preserve"> PAGEREF _Toc416018370 \h </w:instrText>
+        <w:instrText xml:space="preserve"> PAGEREF _Toc416069481 \h </w:instrText>
       </w:r>
       <w:r>
         <w:fldChar w:fldCharType="separate"/>
@@ -559,7 +554,7 @@
         <w:rPr>
           <w:noProof/>
         </w:rPr>
-        <w:t>Adding Members</w:t>
+        <w:t>Sending an alert</w:t>
       </w:r>
       <w:r>
         <w:rPr>
@@ -577,7 +572,7 @@
         <w:rPr>
           <w:noProof/>
         </w:rPr>
-        <w:instrText xml:space="preserve"> PAGEREF _Toc416018371 \h </w:instrText>
+        <w:instrText xml:space="preserve"> PAGEREF _Toc416069482 \h </w:instrText>
       </w:r>
       <w:r>
         <w:rPr>
@@ -637,7 +632,7 @@
         <w:rPr>
           <w:noProof/>
         </w:rPr>
-        <w:t>Adding Routers</w:t>
+        <w:t>Sending a broadcast</w:t>
       </w:r>
       <w:r>
         <w:rPr>
@@ -655,7 +650,7 @@
         <w:rPr>
           <w:noProof/>
         </w:rPr>
-        <w:instrText xml:space="preserve"> PAGEREF _Toc416018372 \h </w:instrText>
+        <w:instrText xml:space="preserve"> PAGEREF _Toc416069483 \h </w:instrText>
       </w:r>
       <w:r>
         <w:rPr>
@@ -678,6 +673,50 @@
         <w:rPr>
           <w:noProof/>
         </w:rPr>
+        <w:fldChar w:fldCharType="end"/>
+      </w:r>
+    </w:p>
+    <w:p>
+      <w:pPr>
+        <w:pStyle w:val="TOC1"/>
+        <w:rPr>
+          <w:rFonts w:asciiTheme="minorHAnsi" w:eastAsiaTheme="minorEastAsia" w:hAnsiTheme="minorHAnsi" w:cstheme="minorBidi"/>
+          <w:sz w:val="22"/>
+          <w:szCs w:val="22"/>
+          <w:lang w:val="en-CA" w:eastAsia="en-CA"/>
+        </w:rPr>
+      </w:pPr>
+      <w:r>
+        <w:t>3.</w:t>
+      </w:r>
+      <w:r>
+        <w:rPr>
+          <w:rFonts w:asciiTheme="minorHAnsi" w:eastAsiaTheme="minorEastAsia" w:hAnsiTheme="minorHAnsi" w:cstheme="minorBidi"/>
+          <w:sz w:val="22"/>
+          <w:szCs w:val="22"/>
+          <w:lang w:val="en-CA" w:eastAsia="en-CA"/>
+        </w:rPr>
+        <w:tab/>
+      </w:r>
+      <w:r>
+        <w:t>Input specifications</w:t>
+      </w:r>
+      <w:r>
+        <w:tab/>
+      </w:r>
+      <w:r>
+        <w:fldChar w:fldCharType="begin"/>
+      </w:r>
+      <w:r>
+        <w:instrText xml:space="preserve"> PAGEREF _Toc416069484 \h </w:instrText>
+      </w:r>
+      <w:r>
+        <w:fldChar w:fldCharType="separate"/>
+      </w:r>
+      <w:r>
+        <w:t>3</w:t>
+      </w:r>
+      <w:r>
         <w:fldChar w:fldCharType="end"/>
       </w:r>
     </w:p>
@@ -699,7 +738,7 @@
         <w:rPr>
           <w:noProof/>
         </w:rPr>
-        <w:t>2.3</w:t>
+        <w:t>3.1</w:t>
       </w:r>
       <w:r>
         <w:rPr>
@@ -715,7 +754,7 @@
         <w:rPr>
           <w:noProof/>
         </w:rPr>
-        <w:t>Adding Sensors</w:t>
+        <w:t>Sending an alert</w:t>
       </w:r>
       <w:r>
         <w:rPr>
@@ -733,7 +772,7 @@
         <w:rPr>
           <w:noProof/>
         </w:rPr>
-        <w:instrText xml:space="preserve"> PAGEREF _Toc416018373 \h </w:instrText>
+        <w:instrText xml:space="preserve"> PAGEREF _Toc416069485 \h </w:instrText>
       </w:r>
       <w:r>
         <w:rPr>
@@ -777,7 +816,7 @@
         <w:rPr>
           <w:noProof/>
         </w:rPr>
-        <w:t>2.4</w:t>
+        <w:t>3.2</w:t>
       </w:r>
       <w:r>
         <w:rPr>
@@ -793,7 +832,7 @@
         <w:rPr>
           <w:noProof/>
         </w:rPr>
-        <w:t>Adding Tags</w:t>
+        <w:t>Sending a broadcast</w:t>
       </w:r>
       <w:r>
         <w:rPr>
@@ -811,7 +850,7 @@
         <w:rPr>
           <w:noProof/>
         </w:rPr>
-        <w:instrText xml:space="preserve"> PAGEREF _Toc416018374 \h </w:instrText>
+        <w:instrText xml:space="preserve"> PAGEREF _Toc416069486 \h </w:instrText>
       </w:r>
       <w:r>
         <w:rPr>
@@ -848,7 +887,7 @@
         </w:rPr>
       </w:pPr>
       <w:r>
-        <w:t>3.</w:t>
+        <w:t>4.</w:t>
       </w:r>
       <w:r>
         <w:rPr>
@@ -860,7 +899,7 @@
         <w:tab/>
       </w:r>
       <w:r>
-        <w:t>Input specifications</w:t>
+        <w:t>Output specifications</w:t>
       </w:r>
       <w:r>
         <w:tab/>
@@ -869,7 +908,7 @@
         <w:fldChar w:fldCharType="begin"/>
       </w:r>
       <w:r>
-        <w:instrText xml:space="preserve"> PAGEREF _Toc416018375 \h </w:instrText>
+        <w:instrText xml:space="preserve"> PAGEREF _Toc416069487 \h </w:instrText>
       </w:r>
       <w:r>
         <w:fldChar w:fldCharType="separate"/>
@@ -899,7 +938,7 @@
         <w:rPr>
           <w:noProof/>
         </w:rPr>
-        <w:t>3.1</w:t>
+        <w:t>4.1</w:t>
       </w:r>
       <w:r>
         <w:rPr>
@@ -915,7 +954,7 @@
         <w:rPr>
           <w:noProof/>
         </w:rPr>
-        <w:t>Adding Members</w:t>
+        <w:t>Sending an alert</w:t>
       </w:r>
       <w:r>
         <w:rPr>
@@ -933,7 +972,7 @@
         <w:rPr>
           <w:noProof/>
         </w:rPr>
-        <w:instrText xml:space="preserve"> PAGEREF _Toc416018376 \h </w:instrText>
+        <w:instrText xml:space="preserve"> PAGEREF _Toc416069488 \h </w:instrText>
       </w:r>
       <w:r>
         <w:rPr>
@@ -961,7 +1000,10 @@
     </w:p>
     <w:p>
       <w:pPr>
-        <w:pStyle w:val="TOC3"/>
+        <w:pStyle w:val="TOC2"/>
+        <w:tabs>
+          <w:tab w:val="left" w:pos="1000"/>
+        </w:tabs>
         <w:rPr>
           <w:rFonts w:asciiTheme="minorHAnsi" w:eastAsiaTheme="minorEastAsia" w:hAnsiTheme="minorHAnsi" w:cstheme="minorBidi"/>
           <w:noProof/>
@@ -974,7 +1016,7 @@
         <w:rPr>
           <w:noProof/>
         </w:rPr>
-        <w:t>3.1.1</w:t>
+        <w:t>4.2</w:t>
       </w:r>
       <w:r>
         <w:rPr>
@@ -990,7 +1032,7 @@
         <w:rPr>
           <w:noProof/>
         </w:rPr>
-        <w:t>Valid member data</w:t>
+        <w:t>Sending a broadcast</w:t>
       </w:r>
       <w:r>
         <w:rPr>
@@ -1008,7 +1050,7 @@
         <w:rPr>
           <w:noProof/>
         </w:rPr>
-        <w:instrText xml:space="preserve"> PAGEREF _Toc416018377 \h </w:instrText>
+        <w:instrText xml:space="preserve"> PAGEREF _Toc416069489 \h </w:instrText>
       </w:r>
       <w:r>
         <w:rPr>
@@ -1045,7 +1087,7 @@
         </w:rPr>
       </w:pPr>
       <w:r>
-        <w:t>4.</w:t>
+        <w:t>5.</w:t>
       </w:r>
       <w:r>
         <w:rPr>
@@ -1057,7 +1099,7 @@
         <w:tab/>
       </w:r>
       <w:r>
-        <w:t>Output specifications</w:t>
+        <w:t>Environmental needs</w:t>
       </w:r>
       <w:r>
         <w:tab/>
@@ -1066,7 +1108,7 @@
         <w:fldChar w:fldCharType="begin"/>
       </w:r>
       <w:r>
-        <w:instrText xml:space="preserve"> PAGEREF _Toc416018378 \h </w:instrText>
+        <w:instrText xml:space="preserve"> PAGEREF _Toc416069490 \h </w:instrText>
       </w:r>
       <w:r>
         <w:fldChar w:fldCharType="separate"/>
@@ -1096,7 +1138,7 @@
         <w:rPr>
           <w:noProof/>
         </w:rPr>
-        <w:t>4.1</w:t>
+        <w:t>5.1</w:t>
       </w:r>
       <w:r>
         <w:rPr>
@@ -1112,7 +1154,7 @@
         <w:rPr>
           <w:noProof/>
         </w:rPr>
-        <w:t>Adding Members</w:t>
+        <w:t>Computer running Windows with the Tracking and Monitoring Software (TMS) installed</w:t>
       </w:r>
       <w:r>
         <w:rPr>
@@ -1130,7 +1172,7 @@
         <w:rPr>
           <w:noProof/>
         </w:rPr>
-        <w:instrText xml:space="preserve"> PAGEREF _Toc416018379 \h </w:instrText>
+        <w:instrText xml:space="preserve"> PAGEREF _Toc416069491 \h </w:instrText>
       </w:r>
       <w:r>
         <w:rPr>
@@ -1158,7 +1200,10 @@
     </w:p>
     <w:p>
       <w:pPr>
-        <w:pStyle w:val="TOC3"/>
+        <w:pStyle w:val="TOC2"/>
+        <w:tabs>
+          <w:tab w:val="left" w:pos="1000"/>
+        </w:tabs>
         <w:rPr>
           <w:rFonts w:asciiTheme="minorHAnsi" w:eastAsiaTheme="minorEastAsia" w:hAnsiTheme="minorHAnsi" w:cstheme="minorBidi"/>
           <w:noProof/>
@@ -1171,7 +1216,7 @@
         <w:rPr>
           <w:noProof/>
         </w:rPr>
-        <w:t>4.1.1</w:t>
+        <w:t>5.2</w:t>
       </w:r>
       <w:r>
         <w:rPr>
@@ -1187,7 +1232,7 @@
         <w:rPr>
           <w:noProof/>
         </w:rPr>
-        <w:t>Valid member data</w:t>
+        <w:t>Active programmed coordinator connected to the TMS</w:t>
       </w:r>
       <w:r>
         <w:rPr>
@@ -1205,7 +1250,7 @@
         <w:rPr>
           <w:noProof/>
         </w:rPr>
-        <w:instrText xml:space="preserve"> PAGEREF _Toc416018380 \h </w:instrText>
+        <w:instrText xml:space="preserve"> PAGEREF _Toc416069492 \h </w:instrText>
       </w:r>
       <w:r>
         <w:rPr>
@@ -1242,7 +1287,7 @@
         </w:rPr>
       </w:pPr>
       <w:r>
-        <w:t>5.</w:t>
+        <w:t>6.</w:t>
       </w:r>
       <w:r>
         <w:rPr>
@@ -1254,7 +1299,7 @@
         <w:tab/>
       </w:r>
       <w:r>
-        <w:t>Environmental needs</w:t>
+        <w:t>Special procedural requirements</w:t>
       </w:r>
       <w:r>
         <w:tab/>
@@ -1263,7 +1308,51 @@
         <w:fldChar w:fldCharType="begin"/>
       </w:r>
       <w:r>
-        <w:instrText xml:space="preserve"> PAGEREF _Toc416018381 \h </w:instrText>
+        <w:instrText xml:space="preserve"> PAGEREF _Toc416069493 \h </w:instrText>
+      </w:r>
+      <w:r>
+        <w:fldChar w:fldCharType="separate"/>
+      </w:r>
+      <w:r>
+        <w:t>3</w:t>
+      </w:r>
+      <w:r>
+        <w:fldChar w:fldCharType="end"/>
+      </w:r>
+    </w:p>
+    <w:p>
+      <w:pPr>
+        <w:pStyle w:val="TOC1"/>
+        <w:rPr>
+          <w:rFonts w:asciiTheme="minorHAnsi" w:eastAsiaTheme="minorEastAsia" w:hAnsiTheme="minorHAnsi" w:cstheme="minorBidi"/>
+          <w:sz w:val="22"/>
+          <w:szCs w:val="22"/>
+          <w:lang w:val="en-CA" w:eastAsia="en-CA"/>
+        </w:rPr>
+      </w:pPr>
+      <w:r>
+        <w:t>7.</w:t>
+      </w:r>
+      <w:r>
+        <w:rPr>
+          <w:rFonts w:asciiTheme="minorHAnsi" w:eastAsiaTheme="minorEastAsia" w:hAnsiTheme="minorHAnsi" w:cstheme="minorBidi"/>
+          <w:sz w:val="22"/>
+          <w:szCs w:val="22"/>
+          <w:lang w:val="en-CA" w:eastAsia="en-CA"/>
+        </w:rPr>
+        <w:tab/>
+      </w:r>
+      <w:r>
+        <w:t>Intercase dependencies</w:t>
+      </w:r>
+      <w:r>
+        <w:tab/>
+      </w:r>
+      <w:r>
+        <w:fldChar w:fldCharType="begin"/>
+      </w:r>
+      <w:r>
+        <w:instrText xml:space="preserve"> PAGEREF _Toc416069494 \h </w:instrText>
       </w:r>
       <w:r>
         <w:fldChar w:fldCharType="separate"/>
@@ -1293,7 +1382,7 @@
         <w:rPr>
           <w:noProof/>
         </w:rPr>
-        <w:t>5.1</w:t>
+        <w:t>7.1</w:t>
       </w:r>
       <w:r>
         <w:rPr>
@@ -1309,7 +1398,7 @@
         <w:rPr>
           <w:noProof/>
         </w:rPr>
-        <w:t>Computer running Windows with the Tracking and Monitoring Software (TMS) installed</w:t>
+        <w:t>Master module test cases must succeed before data can be tracked</w:t>
       </w:r>
       <w:r>
         <w:rPr>
@@ -1327,173 +1416,7 @@
         <w:rPr>
           <w:noProof/>
         </w:rPr>
-        <w:instrText xml:space="preserve"> PAGEREF _Toc416018382 \h </w:instrText>
-      </w:r>
-      <w:r>
-        <w:rPr>
-          <w:noProof/>
-        </w:rPr>
-      </w:r>
-      <w:r>
-        <w:rPr>
-          <w:noProof/>
-        </w:rPr>
-        <w:fldChar w:fldCharType="separate"/>
-      </w:r>
-      <w:r>
-        <w:rPr>
-          <w:noProof/>
-        </w:rPr>
-        <w:t>3</w:t>
-      </w:r>
-      <w:r>
-        <w:rPr>
-          <w:noProof/>
-        </w:rPr>
-        <w:fldChar w:fldCharType="end"/>
-      </w:r>
-    </w:p>
-    <w:p>
-      <w:pPr>
-        <w:pStyle w:val="TOC1"/>
-        <w:rPr>
-          <w:rFonts w:asciiTheme="minorHAnsi" w:eastAsiaTheme="minorEastAsia" w:hAnsiTheme="minorHAnsi" w:cstheme="minorBidi"/>
-          <w:sz w:val="22"/>
-          <w:szCs w:val="22"/>
-          <w:lang w:val="en-CA" w:eastAsia="en-CA"/>
-        </w:rPr>
-      </w:pPr>
-      <w:r>
-        <w:t>6.</w:t>
-      </w:r>
-      <w:r>
-        <w:rPr>
-          <w:rFonts w:asciiTheme="minorHAnsi" w:eastAsiaTheme="minorEastAsia" w:hAnsiTheme="minorHAnsi" w:cstheme="minorBidi"/>
-          <w:sz w:val="22"/>
-          <w:szCs w:val="22"/>
-          <w:lang w:val="en-CA" w:eastAsia="en-CA"/>
-        </w:rPr>
-        <w:tab/>
-      </w:r>
-      <w:r>
-        <w:t>Special procedural requirements</w:t>
-      </w:r>
-      <w:r>
-        <w:tab/>
-      </w:r>
-      <w:r>
-        <w:fldChar w:fldCharType="begin"/>
-      </w:r>
-      <w:r>
-        <w:instrText xml:space="preserve"> PAGEREF _Toc416018383 \h </w:instrText>
-      </w:r>
-      <w:r>
-        <w:fldChar w:fldCharType="separate"/>
-      </w:r>
-      <w:r>
-        <w:t>3</w:t>
-      </w:r>
-      <w:r>
-        <w:fldChar w:fldCharType="end"/>
-      </w:r>
-    </w:p>
-    <w:p>
-      <w:pPr>
-        <w:pStyle w:val="TOC1"/>
-        <w:rPr>
-          <w:rFonts w:asciiTheme="minorHAnsi" w:eastAsiaTheme="minorEastAsia" w:hAnsiTheme="minorHAnsi" w:cstheme="minorBidi"/>
-          <w:sz w:val="22"/>
-          <w:szCs w:val="22"/>
-          <w:lang w:val="en-CA" w:eastAsia="en-CA"/>
-        </w:rPr>
-      </w:pPr>
-      <w:r>
-        <w:t>7.</w:t>
-      </w:r>
-      <w:r>
-        <w:rPr>
-          <w:rFonts w:asciiTheme="minorHAnsi" w:eastAsiaTheme="minorEastAsia" w:hAnsiTheme="minorHAnsi" w:cstheme="minorBidi"/>
-          <w:sz w:val="22"/>
-          <w:szCs w:val="22"/>
-          <w:lang w:val="en-CA" w:eastAsia="en-CA"/>
-        </w:rPr>
-        <w:tab/>
-      </w:r>
-      <w:r>
-        <w:t>Intercase dependencies</w:t>
-      </w:r>
-      <w:r>
-        <w:tab/>
-      </w:r>
-      <w:r>
-        <w:fldChar w:fldCharType="begin"/>
-      </w:r>
-      <w:r>
-        <w:instrText xml:space="preserve"> PAGEREF _Toc416018384 \h </w:instrText>
-      </w:r>
-      <w:r>
-        <w:fldChar w:fldCharType="separate"/>
-      </w:r>
-      <w:r>
-        <w:t>3</w:t>
-      </w:r>
-      <w:r>
-        <w:fldChar w:fldCharType="end"/>
-      </w:r>
-    </w:p>
-    <w:p>
-      <w:pPr>
-        <w:pStyle w:val="TOC2"/>
-        <w:tabs>
-          <w:tab w:val="left" w:pos="1000"/>
-        </w:tabs>
-        <w:rPr>
-          <w:rFonts w:asciiTheme="minorHAnsi" w:eastAsiaTheme="minorEastAsia" w:hAnsiTheme="minorHAnsi" w:cstheme="minorBidi"/>
-          <w:noProof/>
-          <w:sz w:val="22"/>
-          <w:szCs w:val="22"/>
-          <w:lang w:val="en-CA" w:eastAsia="en-CA"/>
-        </w:rPr>
-      </w:pPr>
-      <w:r>
-        <w:rPr>
-          <w:noProof/>
-        </w:rPr>
-        <w:t>7.1</w:t>
-      </w:r>
-      <w:r>
-        <w:rPr>
-          <w:rFonts w:asciiTheme="minorHAnsi" w:eastAsiaTheme="minorEastAsia" w:hAnsiTheme="minorHAnsi" w:cstheme="minorBidi"/>
-          <w:noProof/>
-          <w:sz w:val="22"/>
-          <w:szCs w:val="22"/>
-          <w:lang w:val="en-CA" w:eastAsia="en-CA"/>
-        </w:rPr>
-        <w:tab/>
-      </w:r>
-      <w:r>
-        <w:rPr>
-          <w:noProof/>
-        </w:rPr>
-        <w:t>Master module test cases must succeed before data can be tracked</w:t>
-      </w:r>
-      <w:r>
-        <w:rPr>
-          <w:noProof/>
-        </w:rPr>
-        <w:tab/>
-      </w:r>
-      <w:r>
-        <w:rPr>
-          <w:noProof/>
-        </w:rPr>
-        <w:fldChar w:fldCharType="begin"/>
-      </w:r>
-      <w:r>
-        <w:rPr>
-          <w:noProof/>
-        </w:rPr>
-        <w:instrText xml:space="preserve"> PAGEREF _Toc416018385 \h </w:instrText>
+        <w:instrText xml:space="preserve"> PAGEREF _Toc416069495 \h </w:instrText>
       </w:r>
       <w:r>
         <w:rPr>
@@ -1534,25 +1457,16 @@
         </w:rPr>
         <w:fldChar w:fldCharType="end"/>
       </w:r>
+      <w:bookmarkStart w:id="0" w:name="_GoBack"/>
+      <w:bookmarkEnd w:id="0"/>
       <w:r>
         <w:br w:type="page"/>
       </w:r>
-      <w:r>
-        <w:lastRenderedPageBreak/>
-        <w:fldChar w:fldCharType="begin"/>
-      </w:r>
-      <w:r>
-        <w:instrText xml:space="preserve"> TITLE  \* MERGEFORMAT </w:instrText>
-      </w:r>
-      <w:r>
-        <w:fldChar w:fldCharType="separate"/>
-      </w:r>
-      <w:r>
-        <w:t>Test Case Specification (TCS)</w:t>
-      </w:r>
-      <w:r>
-        <w:fldChar w:fldCharType="end"/>
-      </w:r>
+      <w:fldSimple w:instr=" TITLE  \* MERGEFORMAT ">
+        <w:r>
+          <w:t>Test Case Specification (TCS)</w:t>
+        </w:r>
+      </w:fldSimple>
       <w:r>
         <w:t xml:space="preserve"> </w:t>
       </w:r>
@@ -1561,51 +1475,52 @@
       <w:pPr>
         <w:pStyle w:val="Heading1"/>
       </w:pPr>
-      <w:bookmarkStart w:id="0" w:name="_Toc416018369"/>
+      <w:bookmarkStart w:id="1" w:name="_Toc416069480"/>
       <w:r>
         <w:t>Messaging</w:t>
       </w:r>
       <w:r>
         <w:t xml:space="preserve"> Module</w:t>
       </w:r>
-      <w:bookmarkEnd w:id="0"/>
+      <w:bookmarkEnd w:id="1"/>
     </w:p>
     <w:p>
       <w:pPr>
         <w:pStyle w:val="Heading1"/>
       </w:pPr>
-      <w:bookmarkStart w:id="1" w:name="_Toc416018370"/>
+      <w:bookmarkStart w:id="2" w:name="_Toc416069481"/>
       <w:r>
         <w:t>Test items</w:t>
       </w:r>
-      <w:bookmarkEnd w:id="1"/>
+      <w:bookmarkEnd w:id="2"/>
     </w:p>
     <w:p>
       <w:pPr>
         <w:pStyle w:val="Heading2"/>
       </w:pPr>
+      <w:bookmarkStart w:id="3" w:name="_Toc416069482"/>
       <w:r>
         <w:t>Sending an alert</w:t>
       </w:r>
+      <w:bookmarkEnd w:id="3"/>
     </w:p>
     <w:p>
       <w:pPr>
         <w:ind w:left="720"/>
       </w:pPr>
       <w:r>
-        <w:t>A specific</w:t>
-      </w:r>
-      <w:r>
-        <w:t xml:space="preserve"> active miner on site should be notified via their end device.</w:t>
+        <w:t>A specific active miner on site should be notified via their end device.</w:t>
       </w:r>
     </w:p>
     <w:p>
       <w:pPr>
         <w:pStyle w:val="Heading2"/>
       </w:pPr>
+      <w:bookmarkStart w:id="4" w:name="_Toc416069483"/>
       <w:r>
         <w:t>Sending a broadcast</w:t>
       </w:r>
+      <w:bookmarkEnd w:id="4"/>
     </w:p>
     <w:p>
       <w:pPr>
@@ -1619,11 +1534,11 @@
       <w:pPr>
         <w:pStyle w:val="Heading1"/>
       </w:pPr>
-      <w:bookmarkStart w:id="2" w:name="_Toc416018375"/>
+      <w:bookmarkStart w:id="5" w:name="_Toc416069484"/>
       <w:r>
         <w:t>Input specifications</w:t>
       </w:r>
-      <w:bookmarkEnd w:id="2"/>
+      <w:bookmarkEnd w:id="5"/>
       <w:r>
         <w:t xml:space="preserve"> </w:t>
       </w:r>
@@ -1632,23 +1547,36 @@
       <w:pPr>
         <w:pStyle w:val="Heading2"/>
       </w:pPr>
-      <w:bookmarkStart w:id="3" w:name="_Toc416018378"/>
+      <w:bookmarkStart w:id="6" w:name="_Toc416069485"/>
       <w:r>
         <w:t>Sending an alert</w:t>
       </w:r>
+      <w:bookmarkEnd w:id="6"/>
     </w:p>
     <w:p>
       <w:pPr>
         <w:ind w:left="720"/>
       </w:pPr>
       <w:r>
-        <w:t>The user chooses</w:t>
-      </w:r>
-      <w:r>
-        <w:t xml:space="preserve"> specific active </w:t>
-      </w:r>
-      <w:r>
-        <w:t>from the messaging form</w:t>
+        <w:t>The user chooses specific active from the messaging form.</w:t>
+      </w:r>
+    </w:p>
+    <w:p>
+      <w:pPr>
+        <w:pStyle w:val="Heading2"/>
+      </w:pPr>
+      <w:bookmarkStart w:id="7" w:name="_Toc416069486"/>
+      <w:r>
+        <w:t>Sending a broadcast</w:t>
+      </w:r>
+      <w:bookmarkEnd w:id="7"/>
+    </w:p>
+    <w:p>
+      <w:pPr>
+        <w:ind w:left="720"/>
+      </w:pPr>
+      <w:r>
+        <w:t>The user selects to broadcast all miners from the messaging form</w:t>
       </w:r>
       <w:r>
         <w:t>.</w:t>
@@ -1656,18 +1584,91 @@
     </w:p>
     <w:p>
       <w:pPr>
+        <w:pStyle w:val="Heading1"/>
+      </w:pPr>
+      <w:bookmarkStart w:id="8" w:name="_Toc416069487"/>
+      <w:r>
+        <w:t>Output specifications</w:t>
+      </w:r>
+      <w:bookmarkEnd w:id="8"/>
+    </w:p>
+    <w:p>
+      <w:pPr>
         <w:pStyle w:val="Heading2"/>
       </w:pPr>
+      <w:bookmarkStart w:id="9" w:name="_Toc416069488"/>
+      <w:r>
+        <w:t>Sending an alert</w:t>
+      </w:r>
+      <w:bookmarkEnd w:id="9"/>
+    </w:p>
+    <w:p>
+      <w:pPr>
+        <w:ind w:left="720"/>
+      </w:pPr>
+      <w:r>
+        <w:t>A specific active miner on site should be notified via their end device.</w:t>
+      </w:r>
+    </w:p>
+    <w:p>
+      <w:pPr>
+        <w:pStyle w:val="Heading2"/>
+      </w:pPr>
+      <w:bookmarkStart w:id="10" w:name="_Toc416069489"/>
       <w:r>
         <w:t>Sending a broadcast</w:t>
       </w:r>
+      <w:bookmarkEnd w:id="10"/>
     </w:p>
     <w:p>
       <w:pPr>
         <w:ind w:left="720"/>
       </w:pPr>
       <w:r>
-        <w:t>The user selects to broadcast all miners from the messaging form</w:t>
+        <w:t>Every active miner on site should be notified via their end device.</w:t>
+      </w:r>
+    </w:p>
+    <w:p>
+      <w:pPr>
+        <w:pStyle w:val="Heading1"/>
+      </w:pPr>
+      <w:bookmarkStart w:id="11" w:name="_Toc416069490"/>
+      <w:r>
+        <w:t>Environmental needs</w:t>
+      </w:r>
+      <w:bookmarkEnd w:id="11"/>
+      <w:r>
+        <w:t xml:space="preserve"> </w:t>
+      </w:r>
+    </w:p>
+    <w:p>
+      <w:pPr>
+        <w:pStyle w:val="Heading2"/>
+      </w:pPr>
+      <w:bookmarkStart w:id="12" w:name="_Toc416069491"/>
+      <w:r>
+        <w:t xml:space="preserve">Computer running Windows with the </w:t>
+      </w:r>
+      <w:r>
+        <w:t>Tracking and Monitoring Software (TMS)</w:t>
+      </w:r>
+      <w:r>
+        <w:t xml:space="preserve"> installed</w:t>
+      </w:r>
+      <w:bookmarkEnd w:id="12"/>
+    </w:p>
+    <w:p>
+      <w:pPr>
+        <w:ind w:left="720"/>
+      </w:pPr>
+      <w:r>
+        <w:t xml:space="preserve">An </w:t>
+      </w:r>
+      <w:r>
+        <w:t xml:space="preserve">install of the TMS is required with </w:t>
+      </w:r>
+      <w:r>
+        <w:t>some miners and routers loaded into the system</w:t>
       </w:r>
       <w:r>
         <w:t>.</w:t>
@@ -1675,147 +1676,65 @@
     </w:p>
     <w:p>
       <w:pPr>
+        <w:pStyle w:val="Heading2"/>
+      </w:pPr>
+      <w:bookmarkStart w:id="13" w:name="_Toc416069492"/>
+      <w:r>
+        <w:t>Active programmed coordinator connected to the TMS</w:t>
+      </w:r>
+      <w:bookmarkEnd w:id="13"/>
+    </w:p>
+    <w:p>
+      <w:pPr>
+        <w:ind w:left="720"/>
+      </w:pPr>
+      <w:r>
+        <w:t>There should be a programmed FFD connected directly to the TMS via USB</w:t>
+      </w:r>
+      <w:r>
+        <w:t xml:space="preserve"> that is capable of receiving a byte stream consisting of a byte and an end tag ID.</w:t>
+      </w:r>
+    </w:p>
+    <w:p>
+      <w:pPr>
         <w:pStyle w:val="Heading1"/>
       </w:pPr>
-      <w:r>
-        <w:t>Output specifications</w:t>
-      </w:r>
-      <w:bookmarkEnd w:id="3"/>
+      <w:bookmarkStart w:id="14" w:name="_Toc416069493"/>
+      <w:r>
+        <w:t>Special procedural requirements</w:t>
+      </w:r>
+      <w:bookmarkEnd w:id="14"/>
+      <w:r>
+        <w:t xml:space="preserve"> </w:t>
+      </w:r>
+    </w:p>
+    <w:p>
+      <w:pPr>
+        <w:pStyle w:val="Heading1"/>
+      </w:pPr>
+      <w:bookmarkStart w:id="15" w:name="_Toc416069494"/>
+      <w:proofErr w:type="spellStart"/>
+      <w:r>
+        <w:t>Intercase</w:t>
+      </w:r>
+      <w:proofErr w:type="spellEnd"/>
+      <w:r>
+        <w:t xml:space="preserve"> dependencies</w:t>
+      </w:r>
+      <w:bookmarkEnd w:id="15"/>
+      <w:r>
+        <w:t xml:space="preserve"> </w:t>
+      </w:r>
     </w:p>
     <w:p>
       <w:pPr>
         <w:pStyle w:val="Heading2"/>
       </w:pPr>
-      <w:bookmarkStart w:id="4" w:name="_Toc416018381"/>
-      <w:r>
-        <w:t>Sending an alert</w:t>
-      </w:r>
-    </w:p>
-    <w:p>
-      <w:pPr>
-        <w:ind w:left="720"/>
-      </w:pPr>
-      <w:r>
-        <w:t>A specific active miner on site should be notified via their end device.</w:t>
-      </w:r>
-    </w:p>
-    <w:p>
-      <w:pPr>
-        <w:pStyle w:val="Heading2"/>
-      </w:pPr>
-      <w:r>
-        <w:t>Sending a broadcast</w:t>
-      </w:r>
-    </w:p>
-    <w:p>
-      <w:pPr>
-        <w:ind w:left="720"/>
-      </w:pPr>
-      <w:r>
-        <w:t>Every active miner on site should be notified via their end device.</w:t>
-      </w:r>
-    </w:p>
-    <w:p>
-      <w:pPr>
-        <w:pStyle w:val="Heading1"/>
-      </w:pPr>
-      <w:r>
-        <w:t>Environmental needs</w:t>
-      </w:r>
-      <w:bookmarkEnd w:id="4"/>
-      <w:r>
-        <w:t xml:space="preserve"> </w:t>
-      </w:r>
-    </w:p>
-    <w:p>
-      <w:pPr>
-        <w:pStyle w:val="Heading2"/>
-      </w:pPr>
-      <w:bookmarkStart w:id="5" w:name="_Toc416018382"/>
-      <w:r>
-        <w:t xml:space="preserve">Computer running Windows with the </w:t>
-      </w:r>
-      <w:r>
-        <w:t>Tracking and Monitoring Software (TMS)</w:t>
-      </w:r>
-      <w:r>
-        <w:t xml:space="preserve"> installed</w:t>
-      </w:r>
-      <w:bookmarkEnd w:id="5"/>
-    </w:p>
-    <w:p>
-      <w:pPr>
-        <w:ind w:left="720"/>
-      </w:pPr>
-      <w:r>
-        <w:t xml:space="preserve">An </w:t>
-      </w:r>
-      <w:r>
-        <w:t xml:space="preserve">install of the TMS is required with </w:t>
-      </w:r>
-      <w:r>
-        <w:t>some miners and routers loaded into the system</w:t>
-      </w:r>
-      <w:r>
-        <w:t>.</w:t>
-      </w:r>
-    </w:p>
-    <w:p>
-      <w:pPr>
-        <w:pStyle w:val="Heading2"/>
-      </w:pPr>
-      <w:r>
-        <w:t>Active programmed coordinator connected to the TMS</w:t>
-      </w:r>
-    </w:p>
-    <w:p>
-      <w:pPr>
-        <w:ind w:left="720"/>
-      </w:pPr>
-      <w:r>
-        <w:t>There should be a programmed FFD connected directly to the TMS via USB</w:t>
-      </w:r>
-      <w:r>
-        <w:t xml:space="preserve"> that is capable of receiving a byte stream consisting of a byte and an end tag ID.</w:t>
-      </w:r>
-      <w:bookmarkStart w:id="6" w:name="_GoBack"/>
-      <w:bookmarkEnd w:id="6"/>
-    </w:p>
-    <w:p>
-      <w:pPr>
-        <w:pStyle w:val="Heading1"/>
-      </w:pPr>
-      <w:bookmarkStart w:id="7" w:name="_Toc416018383"/>
-      <w:r>
-        <w:t>Special procedural requirements</w:t>
-      </w:r>
-      <w:bookmarkEnd w:id="7"/>
-      <w:r>
-        <w:t xml:space="preserve"> </w:t>
-      </w:r>
-    </w:p>
-    <w:p>
-      <w:pPr>
-        <w:pStyle w:val="Heading1"/>
-      </w:pPr>
-      <w:bookmarkStart w:id="8" w:name="_Toc416018384"/>
-      <w:r>
-        <w:t>Intercase dependencies</w:t>
-      </w:r>
-      <w:bookmarkEnd w:id="8"/>
-      <w:r>
-        <w:t xml:space="preserve"> </w:t>
-      </w:r>
-    </w:p>
-    <w:p>
-      <w:pPr>
-        <w:pStyle w:val="Heading2"/>
-      </w:pPr>
-      <w:bookmarkStart w:id="9" w:name="_Toc416018385"/>
+      <w:bookmarkStart w:id="16" w:name="_Toc416069495"/>
       <w:r>
         <w:t>Master module test cases must succeed before data can be tracked</w:t>
       </w:r>
-      <w:bookmarkEnd w:id="9"/>
+      <w:bookmarkEnd w:id="16"/>
       <w:r>
         <w:t xml:space="preserve"> </w:t>
       </w:r>
@@ -1949,8 +1868,17 @@
               <w:i/>
               <w:iCs/>
             </w:rPr>
-            <w:t>Philip Kurowski</w:t>
+            <w:t xml:space="preserve">Philip </w:t>
           </w:r>
+          <w:proofErr w:type="spellStart"/>
+          <w:r>
+            <w:rPr>
+              <w:i/>
+              <w:iCs/>
+            </w:rPr>
+            <w:t>Kurowski</w:t>
+          </w:r>
+          <w:proofErr w:type="spellEnd"/>
           <w:r>
             <w:t>, 2015</w:t>
           </w:r>
@@ -2072,31 +2000,16 @@
         <w:sz w:val="36"/>
       </w:rPr>
     </w:pPr>
-    <w:r>
-      <w:fldChar w:fldCharType="begin"/>
-    </w:r>
-    <w:r>
-      <w:instrText xml:space="preserve"> DOCPROPERTY "Company"  \* MERGEFORMAT </w:instrText>
-    </w:r>
-    <w:r>
-      <w:fldChar w:fldCharType="separate"/>
-    </w:r>
-    <w:r>
-      <w:rPr>
-        <w:rFonts w:ascii="Arial" w:hAnsi="Arial"/>
-        <w:b/>
-        <w:sz w:val="36"/>
-      </w:rPr>
-      <w:t>SE 4450y - SOFTWARE ENGINEERING DESIGN II</w:t>
-    </w:r>
-    <w:r>
-      <w:rPr>
-        <w:rFonts w:ascii="Arial" w:hAnsi="Arial"/>
-        <w:b/>
-        <w:sz w:val="36"/>
-      </w:rPr>
-      <w:fldChar w:fldCharType="end"/>
-    </w:r>
+    <w:fldSimple w:instr=" DOCPROPERTY &quot;Company&quot;  \* MERGEFORMAT ">
+      <w:r>
+        <w:rPr>
+          <w:rFonts w:ascii="Arial" w:hAnsi="Arial"/>
+          <w:b/>
+          <w:sz w:val="36"/>
+        </w:rPr>
+        <w:t>SE 4450y - SOFTWARE ENGINEERING DESIGN II</w:t>
+      </w:r>
+    </w:fldSimple>
   </w:p>
   <w:p>
     <w:pPr>
@@ -2143,21 +2056,11 @@
           <w:tcW w:w="6379" w:type="dxa"/>
         </w:tcPr>
         <w:p>
-          <w:r>
-            <w:fldChar w:fldCharType="begin"/>
-          </w:r>
-          <w:r>
-            <w:instrText xml:space="preserve"> SUBJECT  \* MERGEFORMAT </w:instrText>
-          </w:r>
-          <w:r>
-            <w:fldChar w:fldCharType="separate"/>
-          </w:r>
-          <w:r>
-            <w:t>Tracking and Monitoring Software</w:t>
-          </w:r>
-          <w:r>
-            <w:fldChar w:fldCharType="end"/>
-          </w:r>
+          <w:fldSimple w:instr=" SUBJECT  \* MERGEFORMAT ">
+            <w:r>
+              <w:t>Tracking and Monitoring Software</w:t>
+            </w:r>
+          </w:fldSimple>
         </w:p>
       </w:tc>
       <w:tc>
@@ -2187,21 +2090,11 @@
           <w:tcW w:w="6379" w:type="dxa"/>
         </w:tcPr>
         <w:p>
-          <w:r>
-            <w:fldChar w:fldCharType="begin"/>
-          </w:r>
-          <w:r>
-            <w:instrText xml:space="preserve"> TITLE  \* MERGEFORMAT </w:instrText>
-          </w:r>
-          <w:r>
-            <w:fldChar w:fldCharType="separate"/>
-          </w:r>
-          <w:r>
-            <w:t>Test Case Specification (TCS)</w:t>
-          </w:r>
-          <w:r>
-            <w:fldChar w:fldCharType="end"/>
-          </w:r>
+          <w:fldSimple w:instr=" TITLE  \* MERGEFORMAT ">
+            <w:r>
+              <w:t>Test Case Specification (TCS)</w:t>
+            </w:r>
+          </w:fldSimple>
         </w:p>
       </w:tc>
       <w:tc>
@@ -3935,7 +3828,7 @@
 </file>
 
 <file path=customXml/itemProps1.xml><?xml version="1.0" encoding="utf-8"?>
-<ds:datastoreItem xmlns:ds="http://schemas.openxmlformats.org/officeDocument/2006/customXml" ds:itemID="{53F99CD7-9627-43F2-9CDF-43E153355DF3}">
+<ds:datastoreItem xmlns:ds="http://schemas.openxmlformats.org/officeDocument/2006/customXml" ds:itemID="{89FDA4E2-EEE5-4E8B-915B-2D1AF428EF89}">
   <ds:schemaRefs>
     <ds:schemaRef ds:uri="http://schemas.openxmlformats.org/officeDocument/2006/bibliography"/>
   </ds:schemaRefs>

</xml_diff>